<commit_message>
Event table and Level 0.graphml
</commit_message>
<xml_diff>
--- a/Documentation/EventTable.docx
+++ b/Documentation/EventTable.docx
@@ -1518,39 +1518,7 @@
                 <w:color w:val="000000"/>
                 <w:lang w:val="en-US"/>
               </w:rPr>
-              <w:t xml:space="preserve">Evaluates </w:t>
-            </w:r>
-            <w:r>
-              <w:rPr>
-                <w:rFonts w:ascii="Arial" w:eastAsia="Times New Roman" w:hAnsi="Arial" w:cs="Arial"/>
-                <w:color w:val="000000"/>
-                <w:lang w:val="en-US"/>
-              </w:rPr>
-              <w:t>different</w:t>
-            </w:r>
-            <w:r>
-              <w:rPr>
-                <w:rFonts w:ascii="Arial" w:eastAsia="Times New Roman" w:hAnsi="Arial" w:cs="Arial"/>
-                <w:color w:val="000000"/>
-                <w:lang w:val="en-US"/>
-              </w:rPr>
-              <w:t xml:space="preserve"> condition</w:t>
-            </w:r>
-            <w:r>
-              <w:rPr>
-                <w:rFonts w:ascii="Arial" w:eastAsia="Times New Roman" w:hAnsi="Arial" w:cs="Arial"/>
-                <w:color w:val="000000"/>
-                <w:lang w:val="en-US"/>
-              </w:rPr>
-              <w:t>s</w:t>
-            </w:r>
-            <w:r>
-              <w:rPr>
-                <w:rFonts w:ascii="Arial" w:eastAsia="Times New Roman" w:hAnsi="Arial" w:cs="Arial"/>
-                <w:color w:val="000000"/>
-                <w:lang w:val="en-US"/>
-              </w:rPr>
-              <w:t xml:space="preserve"> of the facility.</w:t>
+              <w:t>Facility sends feedback.</w:t>
             </w:r>
           </w:p>
         </w:tc>
@@ -1589,6 +1557,8 @@
               </w:rPr>
               <w:t>The time facilities are turned on or off.</w:t>
             </w:r>
+            <w:bookmarkStart w:id="0" w:name="_GoBack"/>
+            <w:bookmarkEnd w:id="0"/>
           </w:p>
         </w:tc>
         <w:tc>
@@ -1624,44 +1594,44 @@
                 <w:color w:val="000000"/>
                 <w:lang w:val="en-US"/>
               </w:rPr>
-              <w:t>APCIS.</w:t>
-            </w:r>
-          </w:p>
-        </w:tc>
-        <w:tc>
-          <w:tcPr>
-            <w:tcW w:w="0" w:type="auto"/>
-            <w:tcBorders>
-              <w:top w:val="single" w:sz="8" w:space="0" w:color="000000"/>
-              <w:left w:val="single" w:sz="8" w:space="0" w:color="000000"/>
-              <w:bottom w:val="single" w:sz="8" w:space="0" w:color="000000"/>
-              <w:right w:val="single" w:sz="8" w:space="0" w:color="000000"/>
-            </w:tcBorders>
-            <w:shd w:val="clear" w:color="auto" w:fill="FFFFFF"/>
-            <w:tcMar>
-              <w:top w:w="100" w:type="dxa"/>
-              <w:left w:w="100" w:type="dxa"/>
-              <w:bottom w:w="100" w:type="dxa"/>
-              <w:right w:w="100" w:type="dxa"/>
-            </w:tcMar>
-          </w:tcPr>
-          <w:p>
-            <w:pPr>
-              <w:spacing w:after="0" w:line="240" w:lineRule="auto"/>
-              <w:rPr>
-                <w:rFonts w:ascii="Arial" w:eastAsia="Times New Roman" w:hAnsi="Arial" w:cs="Arial"/>
-                <w:sz w:val="24"/>
-                <w:szCs w:val="24"/>
-                <w:lang w:val="en-US"/>
-              </w:rPr>
-            </w:pPr>
-            <w:r>
-              <w:rPr>
-                <w:rFonts w:ascii="Arial" w:eastAsia="Times New Roman" w:hAnsi="Arial" w:cs="Arial"/>
-                <w:color w:val="000000"/>
-                <w:lang w:val="en-US"/>
-              </w:rPr>
-              <w:t>Monitors the facilities.</w:t>
+              <w:t>Facilities.</w:t>
+            </w:r>
+          </w:p>
+        </w:tc>
+        <w:tc>
+          <w:tcPr>
+            <w:tcW w:w="0" w:type="auto"/>
+            <w:tcBorders>
+              <w:top w:val="single" w:sz="8" w:space="0" w:color="000000"/>
+              <w:left w:val="single" w:sz="8" w:space="0" w:color="000000"/>
+              <w:bottom w:val="single" w:sz="8" w:space="0" w:color="000000"/>
+              <w:right w:val="single" w:sz="8" w:space="0" w:color="000000"/>
+            </w:tcBorders>
+            <w:shd w:val="clear" w:color="auto" w:fill="FFFFFF"/>
+            <w:tcMar>
+              <w:top w:w="100" w:type="dxa"/>
+              <w:left w:w="100" w:type="dxa"/>
+              <w:bottom w:w="100" w:type="dxa"/>
+              <w:right w:w="100" w:type="dxa"/>
+            </w:tcMar>
+          </w:tcPr>
+          <w:p>
+            <w:pPr>
+              <w:spacing w:after="0" w:line="240" w:lineRule="auto"/>
+              <w:rPr>
+                <w:rFonts w:ascii="Arial" w:eastAsia="Times New Roman" w:hAnsi="Arial" w:cs="Arial"/>
+                <w:sz w:val="24"/>
+                <w:szCs w:val="24"/>
+                <w:lang w:val="en-US"/>
+              </w:rPr>
+            </w:pPr>
+            <w:r>
+              <w:rPr>
+                <w:rFonts w:ascii="Arial" w:eastAsia="Times New Roman" w:hAnsi="Arial" w:cs="Arial"/>
+                <w:color w:val="000000"/>
+                <w:lang w:val="en-US"/>
+              </w:rPr>
+              <w:t>Process feedback.</w:t>
             </w:r>
           </w:p>
         </w:tc>
@@ -1710,7 +1680,17 @@
                 <w:szCs w:val="24"/>
                 <w:lang w:val="en-US"/>
               </w:rPr>
-              <w:t xml:space="preserve"> based on the behavior of the facility.</w:t>
+              <w:t xml:space="preserve"> based on the </w:t>
+            </w:r>
+            <w:r>
+              <w:rPr>
+                <w:rFonts w:ascii="Arial" w:eastAsia="Times New Roman" w:hAnsi="Arial" w:cs="Arial"/>
+                <w:color w:val="000000"/>
+                <w:sz w:val="24"/>
+                <w:szCs w:val="24"/>
+                <w:lang w:val="en-US"/>
+              </w:rPr>
+              <w:t>feedback.</w:t>
             </w:r>
           </w:p>
         </w:tc>
@@ -1748,7 +1728,7 @@
                 <w:szCs w:val="24"/>
                 <w:lang w:val="en-US"/>
               </w:rPr>
-              <w:t>Facilities.</w:t>
+              <w:t>Report.</w:t>
             </w:r>
           </w:p>
         </w:tc>
@@ -1845,8 +1825,6 @@
                 <w:lang w:val="en-US"/>
               </w:rPr>
             </w:pPr>
-            <w:bookmarkStart w:id="0" w:name="_GoBack"/>
-            <w:bookmarkEnd w:id="0"/>
           </w:p>
         </w:tc>
         <w:tc>

</xml_diff>